<commit_message>
modify wording in resume
</commit_message>
<xml_diff>
--- a/resume/GuoShi_quant.docx
+++ b/resume/GuoShi_quant.docx
@@ -14,7 +14,7 @@
           <w:sz w:val="28"/>
           <w:szCs w:val="28"/>
         </w:rPr>
-        <w:t xml:space="preserve">                                        </w:t>
+        <w:t xml:space="preserve">                                    </w:t>
       </w:r>
       <w:r>
         <w:rPr>
@@ -28,68 +28,53 @@
     <w:p>
       <w:pPr>
         <w:pStyle w:val="Normal"/>
-        <w:spacing w:lineRule="auto" w:line="240"/>
+        <w:widowControl/>
+        <w:bidi w:val="0"/>
+        <w:spacing w:lineRule="auto" w:line="240" w:before="0" w:after="160"/>
+        <w:ind w:left="-629" w:right="-540" w:hanging="0"/>
+        <w:jc w:val="left"/>
         <w:rPr/>
       </w:pPr>
       <w:r>
-        <w:rPr/>
-        <w:t xml:space="preserve"> </w:t>
-      </w:r>
-      <w:r>
-        <w:rPr/>
-        <w:t>电话：</w:t>
-      </w:r>
-      <w:r>
-        <w:rPr/>
-        <w:t xml:space="preserve">+1-9199955612                           </w:t>
-      </w:r>
-      <w:r>
-        <w:rPr/>
-        <w:t>电子邮箱：</w:t>
+        <w:rPr>
+          <w:rStyle w:val="ListLabel32"/>
+          <w:b w:val="false"/>
+          <w:bCs w:val="false"/>
+          <w:sz w:val="22"/>
+          <w:szCs w:val="22"/>
+        </w:rPr>
+        <w:tab/>
+        <w:tab/>
+        <w:tab/>
+        <w:tab/>
+      </w:r>
+      <w:r>
+        <w:rPr>
+          <w:rStyle w:val="ListLabel32"/>
+          <w:b w:val="false"/>
+          <w:bCs w:val="false"/>
+          <w:sz w:val="22"/>
+          <w:szCs w:val="22"/>
+        </w:rPr>
+        <w:t>主页</w:t>
+      </w:r>
+      <w:r>
+        <w:rPr>
+          <w:rStyle w:val="ListLabel32"/>
+          <w:b w:val="false"/>
+          <w:bCs w:val="false"/>
+          <w:sz w:val="22"/>
+          <w:szCs w:val="22"/>
+        </w:rPr>
+        <w:t>:</w:t>
       </w:r>
       <w:hyperlink r:id="rId2">
         <w:r>
           <w:rPr>
             <w:rStyle w:val="InternetLink"/>
-          </w:rPr>
-          <w:t>guoshi1984@hotmail.com</w:t>
-        </w:r>
-      </w:hyperlink>
-      <w:r>
-        <w:rPr/>
-        <w:t xml:space="preserve">           </w:t>
-      </w:r>
-    </w:p>
-    <w:p>
-      <w:pPr>
-        <w:pStyle w:val="Normal"/>
-        <w:spacing w:lineRule="auto" w:line="240"/>
-        <w:rPr/>
-      </w:pPr>
-      <w:r>
-        <w:rPr>
-          <w:rStyle w:val="ListLabel32"/>
-          <w:b w:val="false"/>
-          <w:bCs w:val="false"/>
-          <w:sz w:val="28"/>
-          <w:szCs w:val="28"/>
-        </w:rPr>
-        <w:t>GitHub</w:t>
-      </w:r>
-      <w:r>
-        <w:rPr>
-          <w:rStyle w:val="ListLabel32"/>
-          <w:b w:val="false"/>
-          <w:bCs w:val="false"/>
-          <w:sz w:val="28"/>
-          <w:szCs w:val="28"/>
-        </w:rPr>
-        <w:t>主页：</w:t>
-      </w:r>
-      <w:hyperlink r:id="rId3">
-        <w:r>
-          <w:rPr>
-            <w:rStyle w:val="InternetLink"/>
+            <w:b/>
+            <w:sz w:val="22"/>
+            <w:szCs w:val="22"/>
           </w:rPr>
           <w:t xml:space="preserve">https://guoshi1984.github.io/ </w:t>
         </w:r>
@@ -98,35 +83,78 @@
     <w:p>
       <w:pPr>
         <w:pStyle w:val="Normal"/>
-        <w:pBdr>
-          <w:bottom w:val="single" w:sz="4" w:space="2" w:color="000000"/>
-        </w:pBdr>
-        <w:spacing w:lineRule="auto" w:line="240"/>
-        <w:rPr>
-          <w:rStyle w:val="ListLabel32"/>
-          <w:b w:val="false"/>
-          <w:b w:val="false"/>
-          <w:bCs w:val="false"/>
-          <w:sz w:val="28"/>
-          <w:szCs w:val="28"/>
-        </w:rPr>
+        <w:widowControl/>
+        <w:bidi w:val="0"/>
+        <w:spacing w:lineRule="auto" w:line="240" w:before="0" w:after="160"/>
+        <w:ind w:left="-629" w:right="-540" w:hanging="0"/>
+        <w:jc w:val="left"/>
+        <w:rPr/>
       </w:pPr>
       <w:r>
-        <w:rPr>
-          <w:b w:val="false"/>
-          <w:bCs w:val="false"/>
-          <w:sz w:val="28"/>
-          <w:szCs w:val="28"/>
-        </w:rPr>
+        <w:rPr/>
+        <w:t xml:space="preserve"> </w:t>
+      </w:r>
+      <w:r>
+        <w:rPr/>
+        <w:t>电话：</w:t>
+      </w:r>
+      <w:r>
+        <w:rPr/>
+        <w:t xml:space="preserve">+1-9199955612      </w:t>
+        <w:tab/>
+        <w:tab/>
+        <w:tab/>
+        <w:tab/>
+      </w:r>
+      <w:r>
+        <w:rPr/>
+        <w:t>邮箱：</w:t>
+      </w:r>
+      <w:hyperlink r:id="rId3">
+        <w:r>
+          <w:rPr>
+            <w:rStyle w:val="InternetLink"/>
+          </w:rPr>
+          <w:t>guoshi1984@hotmail.com</w:t>
+        </w:r>
+      </w:hyperlink>
+      <w:r>
+        <w:rPr/>
+        <w:t xml:space="preserve">   </w:t>
       </w:r>
     </w:p>
     <w:p>
       <w:pPr>
         <w:pStyle w:val="Normal"/>
-        <w:pBdr>
-          <w:bottom w:val="single" w:sz="4" w:space="2" w:color="000000"/>
-        </w:pBdr>
-        <w:spacing w:lineRule="auto" w:line="240"/>
+        <w:widowControl/>
+        <w:bidi w:val="0"/>
+        <w:spacing w:lineRule="auto" w:line="240" w:before="0" w:after="160"/>
+        <w:ind w:left="-629" w:right="-540" w:hanging="0"/>
+        <w:jc w:val="left"/>
+        <w:rPr>
+          <w:rStyle w:val="InternetLink"/>
+          <w:b/>
+          <w:b/>
+          <w:sz w:val="28"/>
+          <w:szCs w:val="28"/>
+        </w:rPr>
+      </w:pPr>
+      <w:r>
+        <w:rPr>
+          <w:b/>
+          <w:sz w:val="28"/>
+          <w:szCs w:val="28"/>
+        </w:rPr>
+      </w:r>
+    </w:p>
+    <w:p>
+      <w:pPr>
+        <w:pStyle w:val="Normal"/>
+        <w:widowControl/>
+        <w:bidi w:val="0"/>
+        <w:spacing w:lineRule="auto" w:line="240" w:before="0" w:after="160"/>
+        <w:ind w:left="-629" w:right="-540" w:hanging="0"/>
+        <w:jc w:val="left"/>
         <w:rPr/>
       </w:pPr>
       <w:hyperlink r:id="rId4">
@@ -144,10 +172,11 @@
     <w:p>
       <w:pPr>
         <w:pStyle w:val="Normal"/>
-        <w:pBdr>
-          <w:bottom w:val="single" w:sz="4" w:space="2" w:color="000000"/>
-        </w:pBdr>
-        <w:spacing w:lineRule="auto" w:line="240"/>
+        <w:widowControl/>
+        <w:bidi w:val="0"/>
+        <w:spacing w:lineRule="auto" w:line="240" w:before="0" w:after="160"/>
+        <w:ind w:left="-629" w:right="-540" w:hanging="0"/>
+        <w:jc w:val="left"/>
         <w:rPr/>
       </w:pPr>
       <w:r>
@@ -203,10 +232,11 @@
     <w:p>
       <w:pPr>
         <w:pStyle w:val="Normal"/>
-        <w:pBdr>
-          <w:bottom w:val="single" w:sz="4" w:space="2" w:color="000000"/>
-        </w:pBdr>
-        <w:spacing w:lineRule="auto" w:line="240"/>
+        <w:widowControl/>
+        <w:bidi w:val="0"/>
+        <w:spacing w:lineRule="auto" w:line="240" w:before="0" w:after="160"/>
+        <w:ind w:left="-629" w:right="-540" w:hanging="0"/>
+        <w:jc w:val="left"/>
         <w:rPr/>
       </w:pPr>
       <w:r>
@@ -228,30 +258,17 @@
           <w:sz w:val="24"/>
           <w:szCs w:val="24"/>
         </w:rPr>
-        <w:t>年蒙特卡洛模拟经验和</w:t>
-      </w:r>
-      <w:r>
-        <w:rPr>
-          <w:sz w:val="24"/>
-          <w:szCs w:val="24"/>
-        </w:rPr>
-        <w:t>python</w:t>
-      </w:r>
-      <w:r>
-        <w:rPr>
-          <w:sz w:val="24"/>
-          <w:szCs w:val="24"/>
-        </w:rPr>
-        <w:t>统计数据处理经验</w:t>
+        <w:t>年计算物理蒙特卡罗模拟经验</w:t>
       </w:r>
     </w:p>
     <w:p>
       <w:pPr>
         <w:pStyle w:val="Normal"/>
-        <w:pBdr>
-          <w:bottom w:val="single" w:sz="4" w:space="2" w:color="000000"/>
-        </w:pBdr>
-        <w:spacing w:lineRule="auto" w:line="240"/>
+        <w:widowControl/>
+        <w:bidi w:val="0"/>
+        <w:spacing w:lineRule="auto" w:line="240" w:before="0" w:after="160"/>
+        <w:ind w:left="-629" w:right="-540" w:hanging="0"/>
+        <w:jc w:val="left"/>
         <w:rPr/>
       </w:pPr>
       <w:r>
@@ -259,70 +276,160 @@
           <w:sz w:val="24"/>
           <w:szCs w:val="24"/>
         </w:rPr>
-        <w:t>具有很强的数学及算法背景</w:t>
-      </w:r>
-      <w:bookmarkStart w:id="0" w:name="_GoBack"/>
-      <w:bookmarkEnd w:id="0"/>
+        <w:t>拥有</w:t>
+      </w:r>
+      <w:r>
+        <w:rPr>
+          <w:sz w:val="24"/>
+          <w:szCs w:val="24"/>
+        </w:rPr>
+        <w:t>5</w:t>
+      </w:r>
+      <w:r>
+        <w:rPr>
+          <w:sz w:val="24"/>
+          <w:szCs w:val="24"/>
+        </w:rPr>
+        <w:t>年</w:t>
+      </w:r>
+      <w:r>
+        <w:rPr>
+          <w:sz w:val="24"/>
+          <w:szCs w:val="24"/>
+        </w:rPr>
+        <w:t>python(scipy,pandas)</w:t>
+      </w:r>
+      <w:r>
+        <w:rPr>
+          <w:sz w:val="24"/>
+          <w:szCs w:val="24"/>
+        </w:rPr>
+        <w:t>统计数据处理经验</w:t>
+      </w:r>
     </w:p>
     <w:p>
       <w:pPr>
         <w:pStyle w:val="Normal"/>
-        <w:pBdr>
-          <w:bottom w:val="single" w:sz="4" w:space="2" w:color="000000"/>
-        </w:pBdr>
-        <w:spacing w:lineRule="auto" w:line="240"/>
-        <w:rPr>
-          <w:b/>
-          <w:b/>
-          <w:sz w:val="28"/>
-          <w:szCs w:val="28"/>
-        </w:rPr>
+        <w:widowControl/>
+        <w:bidi w:val="0"/>
+        <w:spacing w:lineRule="auto" w:line="240" w:before="0" w:after="160"/>
+        <w:ind w:left="-629" w:right="-540" w:hanging="0"/>
+        <w:jc w:val="left"/>
+        <w:rPr/>
       </w:pPr>
       <w:r>
         <w:rPr>
-          <w:b/>
-          <w:sz w:val="28"/>
-          <w:szCs w:val="28"/>
-        </w:rPr>
-        <w:t>教育背景</w:t>
+          <w:sz w:val="24"/>
+          <w:szCs w:val="24"/>
+        </w:rPr>
+        <w:t>[</w:t>
+      </w:r>
+      <w:r>
+        <w:rPr>
+          <w:sz w:val="24"/>
+          <w:szCs w:val="24"/>
+        </w:rPr>
+        <w:t>业余项目</w:t>
+      </w:r>
+      <w:r>
+        <w:rPr>
+          <w:sz w:val="24"/>
+          <w:szCs w:val="24"/>
+        </w:rPr>
+        <w:t>]</w:t>
+      </w:r>
+      <w:r>
+        <w:rPr>
+          <w:sz w:val="24"/>
+          <w:szCs w:val="24"/>
+        </w:rPr>
+        <w:t>根据不同的定价模型</w:t>
+      </w:r>
+      <w:r>
+        <w:rPr>
+          <w:sz w:val="24"/>
+          <w:szCs w:val="24"/>
+        </w:rPr>
+        <w:t xml:space="preserve">(Black-Scholes, Heston, Jump Diffusion), </w:t>
+      </w:r>
+      <w:r>
+        <w:rPr>
+          <w:sz w:val="24"/>
+          <w:szCs w:val="24"/>
+        </w:rPr>
+        <w:t>编写代码实现期权定价算法</w:t>
+      </w:r>
+      <w:r>
+        <w:rPr>
+          <w:sz w:val="24"/>
+          <w:szCs w:val="24"/>
+        </w:rPr>
+        <w:t>(</w:t>
+      </w:r>
+      <w:r>
+        <w:rPr>
+          <w:sz w:val="24"/>
+          <w:szCs w:val="24"/>
+        </w:rPr>
+        <w:t>解析解法和蒙特卡罗模拟</w:t>
+      </w:r>
+      <w:r>
+        <w:rPr>
+          <w:sz w:val="24"/>
+          <w:szCs w:val="24"/>
+        </w:rPr>
+        <w:t>).</w:t>
       </w:r>
     </w:p>
     <w:p>
       <w:pPr>
         <w:pStyle w:val="Normal"/>
-        <w:spacing w:lineRule="auto" w:line="240" w:before="0" w:after="0"/>
+        <w:widowControl/>
+        <w:bidi w:val="0"/>
+        <w:spacing w:lineRule="auto" w:line="240" w:before="0" w:after="160"/>
+        <w:ind w:left="-629" w:right="-540" w:hanging="0"/>
+        <w:jc w:val="left"/>
         <w:rPr/>
       </w:pPr>
       <w:r>
         <w:rPr>
-          <w:sz w:val="24"/>
-          <w:szCs w:val="24"/>
-        </w:rPr>
-        <w:t xml:space="preserve">上海交通大学                   应用物理学           学士              </w:t>
-      </w:r>
-      <w:r>
-        <w:rPr>
-          <w:sz w:val="24"/>
-          <w:szCs w:val="24"/>
-        </w:rPr>
-        <w:t>GPA 3.2             2003-2007</w:t>
+          <w:b/>
+          <w:sz w:val="28"/>
+          <w:szCs w:val="28"/>
+        </w:rPr>
+        <w:t>教育背景</w:t>
       </w:r>
     </w:p>
     <w:p>
       <w:pPr>
         <w:pStyle w:val="Normal"/>
-        <w:spacing w:lineRule="auto" w:line="240" w:before="0" w:after="0"/>
-        <w:rPr>
-          <w:sz w:val="24"/>
-          <w:szCs w:val="24"/>
-        </w:rPr>
+        <w:widowControl/>
+        <w:bidi w:val="0"/>
+        <w:spacing w:lineRule="auto" w:line="240" w:before="0" w:after="160"/>
+        <w:ind w:left="-629" w:right="-540" w:hanging="0"/>
+        <w:jc w:val="left"/>
+        <w:rPr/>
       </w:pPr>
       <w:r>
         <w:rPr>
           <w:sz w:val="24"/>
           <w:szCs w:val="24"/>
         </w:rPr>
-        <w:t xml:space="preserve">美国北卡州立大学            物理学                  博士              </w:t>
+        <w:t xml:space="preserve">上海交通大学                   应用物理学           学士              </w:t>
+      </w:r>
+      <w:r>
+        <w:rPr>
+          <w:sz w:val="24"/>
+          <w:szCs w:val="24"/>
+        </w:rPr>
+        <w:t>GPA 3.2             2003-2007</w:t>
+      </w:r>
+      <w:r>
+        <w:rPr>
+          <w:sz w:val="24"/>
+          <w:szCs w:val="24"/>
+        </w:rPr>
+        <w:t xml:space="preserve">美国北卡州立大学             物理学                 博士              </w:t>
       </w:r>
       <w:r>
         <w:rPr>
@@ -335,49 +442,55 @@
     <w:p>
       <w:pPr>
         <w:pStyle w:val="Normal"/>
-        <w:spacing w:lineRule="auto" w:line="240" w:before="0" w:after="0"/>
-        <w:rPr>
-          <w:sz w:val="24"/>
-          <w:szCs w:val="24"/>
-        </w:rPr>
+        <w:widowControl/>
+        <w:bidi w:val="0"/>
+        <w:spacing w:lineRule="auto" w:line="240" w:before="0" w:after="160"/>
+        <w:ind w:left="-629" w:right="-540" w:hanging="0"/>
+        <w:jc w:val="left"/>
+        <w:rPr/>
       </w:pPr>
       <w:r>
         <w:rPr>
-          <w:sz w:val="24"/>
-          <w:szCs w:val="24"/>
-        </w:rPr>
+          <w:b/>
+          <w:sz w:val="28"/>
+          <w:szCs w:val="28"/>
+        </w:rPr>
+        <w:t>基本技能</w:t>
       </w:r>
     </w:p>
     <w:p>
       <w:pPr>
         <w:pStyle w:val="Normal"/>
-        <w:pBdr>
-          <w:bottom w:val="single" w:sz="4" w:space="2" w:color="000000"/>
-        </w:pBdr>
-        <w:spacing w:lineRule="auto" w:line="240"/>
-        <w:rPr>
-          <w:b/>
-          <w:b/>
-          <w:sz w:val="28"/>
-          <w:szCs w:val="28"/>
-        </w:rPr>
+        <w:widowControl/>
+        <w:bidi w:val="0"/>
+        <w:spacing w:lineRule="auto" w:line="240" w:before="0" w:after="160"/>
+        <w:ind w:left="-629" w:right="-540" w:hanging="0"/>
+        <w:jc w:val="left"/>
+        <w:rPr/>
       </w:pPr>
       <w:r>
         <w:rPr>
-          <w:b/>
-          <w:sz w:val="28"/>
-          <w:szCs w:val="28"/>
-        </w:rPr>
-        <w:t>基本技能</w:t>
+          <w:sz w:val="24"/>
+          <w:szCs w:val="24"/>
+        </w:rPr>
+        <w:t xml:space="preserve">编程技术： </w:t>
+      </w:r>
+      <w:r>
+        <w:rPr>
+          <w:sz w:val="24"/>
+          <w:szCs w:val="24"/>
+        </w:rPr>
+        <w:t>C++, Java, Python,  Subversion control(SVN, GIT), Linux</w:t>
       </w:r>
     </w:p>
     <w:p>
       <w:pPr>
         <w:pStyle w:val="Normal"/>
-        <w:pBdr>
-          <w:bottom w:val="single" w:sz="4" w:space="1" w:color="000000"/>
-        </w:pBdr>
-        <w:spacing w:lineRule="auto" w:line="240"/>
+        <w:widowControl/>
+        <w:bidi w:val="0"/>
+        <w:spacing w:lineRule="auto" w:line="240" w:before="0" w:after="160"/>
+        <w:ind w:left="-629" w:right="-540" w:hanging="0"/>
+        <w:jc w:val="left"/>
         <w:rPr/>
       </w:pPr>
       <w:r>
@@ -385,115 +498,186 @@
           <w:sz w:val="24"/>
           <w:szCs w:val="24"/>
         </w:rPr>
-        <w:t xml:space="preserve">编程技术： </w:t>
-      </w:r>
-      <w:r>
-        <w:rPr>
-          <w:sz w:val="24"/>
-          <w:szCs w:val="24"/>
-        </w:rPr>
-        <w:t>C++, Java, Python,  Subversion control(SVN, GIT), Linux</w:t>
+        <w:t>课程培训类：算法与数据结构，机器学习和深度学习</w:t>
+      </w:r>
+      <w:r>
+        <w:rPr>
+          <w:sz w:val="24"/>
+          <w:szCs w:val="24"/>
+        </w:rPr>
+        <w:t xml:space="preserve">(Coursera), </w:t>
+      </w:r>
+      <w:r>
+        <w:rPr>
+          <w:sz w:val="24"/>
+          <w:szCs w:val="24"/>
+        </w:rPr>
+        <w:t>测度论</w:t>
+      </w:r>
+      <w:r>
+        <w:rPr>
+          <w:sz w:val="24"/>
+          <w:szCs w:val="24"/>
+        </w:rPr>
+        <w:t xml:space="preserve">, </w:t>
+      </w:r>
+      <w:r>
+        <w:rPr>
+          <w:sz w:val="24"/>
+          <w:szCs w:val="24"/>
+        </w:rPr>
+        <w:t>随机微积分</w:t>
       </w:r>
     </w:p>
     <w:p>
       <w:pPr>
         <w:pStyle w:val="Normal"/>
-        <w:pBdr>
-          <w:bottom w:val="single" w:sz="4" w:space="1" w:color="000000"/>
-        </w:pBdr>
-        <w:spacing w:lineRule="auto" w:line="240"/>
+        <w:widowControl/>
+        <w:bidi w:val="0"/>
+        <w:spacing w:lineRule="auto" w:line="240" w:before="0" w:after="160"/>
+        <w:ind w:left="-629" w:right="-540" w:hanging="0"/>
+        <w:jc w:val="left"/>
         <w:rPr/>
       </w:pPr>
       <w:r>
         <w:rPr>
-          <w:sz w:val="24"/>
-          <w:szCs w:val="24"/>
-        </w:rPr>
-        <w:t>课程培训类：算法与数据结构，机器学习和深度学习</w:t>
-      </w:r>
-      <w:r>
-        <w:rPr>
-          <w:sz w:val="24"/>
-          <w:szCs w:val="24"/>
-        </w:rPr>
-        <w:t xml:space="preserve">(Coursera), </w:t>
-      </w:r>
-      <w:r>
-        <w:rPr>
-          <w:sz w:val="24"/>
-          <w:szCs w:val="24"/>
-        </w:rPr>
-        <w:t>测度论</w:t>
-      </w:r>
-      <w:r>
-        <w:rPr>
-          <w:sz w:val="24"/>
-          <w:szCs w:val="24"/>
-        </w:rPr>
-        <w:t xml:space="preserve">, </w:t>
-      </w:r>
-      <w:r>
-        <w:rPr>
-          <w:sz w:val="24"/>
-          <w:szCs w:val="24"/>
-        </w:rPr>
-        <w:t>随机微积分</w:t>
+          <w:b/>
+          <w:sz w:val="28"/>
+          <w:szCs w:val="28"/>
+        </w:rPr>
+        <w:t>工作经历</w:t>
       </w:r>
     </w:p>
     <w:p>
       <w:pPr>
         <w:pStyle w:val="Normal"/>
-        <w:pBdr>
-          <w:bottom w:val="single" w:sz="4" w:space="1" w:color="000000"/>
-        </w:pBdr>
-        <w:spacing w:lineRule="auto" w:line="240"/>
+        <w:widowControl/>
+        <w:bidi w:val="0"/>
+        <w:spacing w:lineRule="auto" w:line="240" w:before="0" w:after="160"/>
+        <w:ind w:left="-629" w:right="-540" w:hanging="0"/>
+        <w:jc w:val="left"/>
+        <w:rPr/>
+      </w:pPr>
+      <w:r>
         <w:rPr>
           <w:b/>
+          <w:sz w:val="24"/>
+          <w:szCs w:val="24"/>
+        </w:rPr>
+        <w:t xml:space="preserve">爱德万测试公司                              应用工程师                     </w:t>
+      </w:r>
+      <w:r>
+        <w:rPr>
           <w:b/>
-          <w:sz w:val="28"/>
-          <w:szCs w:val="28"/>
-        </w:rPr>
-      </w:pPr>
-      <w:r>
-        <w:rPr>
-          <w:b/>
-          <w:sz w:val="28"/>
-          <w:szCs w:val="28"/>
-        </w:rPr>
-        <w:t>工作经历</w:t>
+          <w:sz w:val="24"/>
+          <w:szCs w:val="24"/>
+        </w:rPr>
+        <w:t xml:space="preserve">2013-2020                                    </w:t>
       </w:r>
     </w:p>
     <w:p>
       <w:pPr>
         <w:pStyle w:val="Normal"/>
-        <w:spacing w:lineRule="auto" w:line="240"/>
+        <w:widowControl/>
+        <w:bidi w:val="0"/>
+        <w:spacing w:lineRule="auto" w:line="240" w:before="0" w:after="160"/>
+        <w:ind w:left="-629" w:right="-540" w:hanging="0"/>
+        <w:jc w:val="left"/>
         <w:rPr/>
       </w:pPr>
       <w:r>
         <w:rPr>
-          <w:b/>
-          <w:sz w:val="24"/>
-          <w:szCs w:val="24"/>
-        </w:rPr>
-        <w:t xml:space="preserve">爱德万测试公司                              应用工程师                     </w:t>
-      </w:r>
-      <w:r>
-        <w:rPr>
-          <w:b/>
-          <w:sz w:val="24"/>
-          <w:szCs w:val="24"/>
-        </w:rPr>
-        <w:t xml:space="preserve">2013-2020                                    </w:t>
+          <w:sz w:val="24"/>
+          <w:szCs w:val="24"/>
+        </w:rPr>
+        <w:t>根据芯片的不同功能</w:t>
+      </w:r>
+      <w:r>
+        <w:rPr>
+          <w:sz w:val="24"/>
+          <w:szCs w:val="24"/>
+        </w:rPr>
+        <w:t xml:space="preserve">, </w:t>
+      </w:r>
+      <w:r>
+        <w:rPr>
+          <w:sz w:val="24"/>
+          <w:szCs w:val="24"/>
+        </w:rPr>
+        <w:t>用</w:t>
+      </w:r>
+      <w:r>
+        <w:rPr>
+          <w:sz w:val="24"/>
+          <w:szCs w:val="24"/>
+        </w:rPr>
+        <w:t>c++/Java</w:t>
+      </w:r>
+      <w:r>
+        <w:rPr>
+          <w:sz w:val="24"/>
+          <w:szCs w:val="24"/>
+        </w:rPr>
+        <w:t>设计编写测试程序</w:t>
+      </w:r>
+      <w:r>
+        <w:rPr>
+          <w:sz w:val="24"/>
+          <w:szCs w:val="24"/>
+        </w:rPr>
+        <w:t xml:space="preserve">, </w:t>
+      </w:r>
+      <w:r>
+        <w:rPr>
+          <w:sz w:val="24"/>
+          <w:szCs w:val="24"/>
+        </w:rPr>
+        <w:t>其中包括数字</w:t>
+      </w:r>
+      <w:r>
+        <w:rPr>
+          <w:sz w:val="24"/>
+          <w:szCs w:val="24"/>
+        </w:rPr>
+        <w:t>,</w:t>
+      </w:r>
+      <w:r>
+        <w:rPr>
+          <w:sz w:val="24"/>
+          <w:szCs w:val="24"/>
+        </w:rPr>
+        <w:t>模拟</w:t>
+      </w:r>
+      <w:r>
+        <w:rPr>
+          <w:sz w:val="24"/>
+          <w:szCs w:val="24"/>
+        </w:rPr>
+        <w:t xml:space="preserve">, RF  </w:t>
+      </w:r>
+      <w:r>
+        <w:rPr>
+          <w:sz w:val="24"/>
+          <w:szCs w:val="24"/>
+        </w:rPr>
+        <w:t>功能测试</w:t>
+      </w:r>
+      <w:r>
+        <w:rPr>
+          <w:sz w:val="24"/>
+          <w:szCs w:val="24"/>
+        </w:rPr>
+        <w:t>.</w:t>
       </w:r>
     </w:p>
     <w:p>
       <w:pPr>
-        <w:pStyle w:val="ListParagraph"/>
-        <w:numPr>
-          <w:ilvl w:val="0"/>
-          <w:numId w:val="1"/>
-        </w:numPr>
-        <w:spacing w:lineRule="auto" w:line="240"/>
+        <w:pStyle w:val="Normal"/>
+        <w:widowControl/>
+        <w:bidi w:val="0"/>
+        <w:spacing w:lineRule="auto" w:line="240" w:before="0" w:after="160"/>
+        <w:ind w:left="-629" w:right="-540" w:hanging="0"/>
+        <w:jc w:val="left"/>
         <w:rPr/>
       </w:pPr>
       <w:r>
@@ -501,49 +685,7 @@
           <w:sz w:val="24"/>
           <w:szCs w:val="24"/>
         </w:rPr>
-        <w:t>根据芯片的不同功能</w:t>
-      </w:r>
-      <w:r>
-        <w:rPr>
-          <w:sz w:val="24"/>
-          <w:szCs w:val="24"/>
-        </w:rPr>
-        <w:t xml:space="preserve">, </w:t>
-      </w:r>
-      <w:r>
-        <w:rPr>
-          <w:sz w:val="24"/>
-          <w:szCs w:val="24"/>
-        </w:rPr>
-        <w:t>用</w:t>
-      </w:r>
-      <w:r>
-        <w:rPr>
-          <w:sz w:val="24"/>
-          <w:szCs w:val="24"/>
-        </w:rPr>
-        <w:t>c++/Java</w:t>
-      </w:r>
-      <w:r>
-        <w:rPr>
-          <w:sz w:val="24"/>
-          <w:szCs w:val="24"/>
-        </w:rPr>
-        <w:t>设计编写测试程序</w:t>
-      </w:r>
-      <w:r>
-        <w:rPr>
-          <w:sz w:val="24"/>
-          <w:szCs w:val="24"/>
-        </w:rPr>
-        <w:t xml:space="preserve">, </w:t>
-      </w:r>
-      <w:r>
-        <w:rPr>
-          <w:sz w:val="24"/>
-          <w:szCs w:val="24"/>
-        </w:rPr>
-        <w:t>其中包括数字</w:t>
+        <w:t>为德州仪器公司设计晶体管特性测试程序</w:t>
       </w:r>
       <w:r>
         <w:rPr>
@@ -557,35 +699,35 @@
           <w:sz w:val="24"/>
           <w:szCs w:val="24"/>
         </w:rPr>
-        <w:t>模拟</w:t>
-      </w:r>
-      <w:r>
-        <w:rPr>
-          <w:sz w:val="24"/>
-          <w:szCs w:val="24"/>
-        </w:rPr>
-        <w:t xml:space="preserve">, RF  </w:t>
-      </w:r>
-      <w:r>
-        <w:rPr>
-          <w:sz w:val="24"/>
-          <w:szCs w:val="24"/>
-        </w:rPr>
-        <w:t>功能测试</w:t>
-      </w:r>
-      <w:r>
-        <w:rPr>
-          <w:sz w:val="24"/>
-          <w:szCs w:val="24"/>
-        </w:rPr>
-        <w:t xml:space="preserve">, </w:t>
-      </w:r>
-      <w:r>
-        <w:rPr>
-          <w:sz w:val="24"/>
-          <w:szCs w:val="24"/>
-        </w:rPr>
-        <w:t>在测试结果数据达标的前提下优化测试时间</w:t>
+        <w:t>包括晶体管线性饱和特性曲线测试</w:t>
+      </w:r>
+      <w:r>
+        <w:rPr>
+          <w:sz w:val="24"/>
+          <w:szCs w:val="24"/>
+        </w:rPr>
+        <w:t>,</w:t>
+      </w:r>
+      <w:r>
+        <w:rPr>
+          <w:sz w:val="24"/>
+          <w:szCs w:val="24"/>
+        </w:rPr>
+        <w:t>开启电压测试等</w:t>
+      </w:r>
+      <w:r>
+        <w:rPr>
+          <w:sz w:val="24"/>
+          <w:szCs w:val="24"/>
+        </w:rPr>
+        <w:t>.</w:t>
+      </w:r>
+      <w:r>
+        <w:rPr>
+          <w:sz w:val="24"/>
+          <w:szCs w:val="24"/>
+        </w:rPr>
+        <w:t>为不同制作工艺的产品建立晶体管测试程序通用代码库</w:t>
       </w:r>
       <w:r>
         <w:rPr>
@@ -597,70 +739,14 @@
     </w:p>
     <w:p>
       <w:pPr>
-        <w:pStyle w:val="ListParagraph"/>
-        <w:numPr>
-          <w:ilvl w:val="0"/>
-          <w:numId w:val="1"/>
-        </w:numPr>
-        <w:spacing w:lineRule="auto" w:line="240"/>
+        <w:pStyle w:val="Normal"/>
+        <w:widowControl/>
+        <w:bidi w:val="0"/>
+        <w:spacing w:lineRule="auto" w:line="240" w:before="0" w:after="160"/>
+        <w:ind w:left="-629" w:right="-540" w:hanging="0"/>
+        <w:jc w:val="left"/>
         <w:rPr/>
       </w:pPr>
-      <w:r>
-        <w:rPr>
-          <w:sz w:val="24"/>
-          <w:szCs w:val="24"/>
-        </w:rPr>
-        <w:t>为德州仪器公司设计晶体管特性测试程序</w:t>
-      </w:r>
-      <w:r>
-        <w:rPr>
-          <w:sz w:val="24"/>
-          <w:szCs w:val="24"/>
-        </w:rPr>
-        <w:t>,</w:t>
-      </w:r>
-      <w:r>
-        <w:rPr>
-          <w:sz w:val="24"/>
-          <w:szCs w:val="24"/>
-        </w:rPr>
-        <w:t>包括晶体管线性饱和特性曲线测试</w:t>
-      </w:r>
-      <w:r>
-        <w:rPr>
-          <w:sz w:val="24"/>
-          <w:szCs w:val="24"/>
-        </w:rPr>
-        <w:t>,</w:t>
-      </w:r>
-      <w:r>
-        <w:rPr>
-          <w:sz w:val="24"/>
-          <w:szCs w:val="24"/>
-        </w:rPr>
-        <w:t>开启电压测试等</w:t>
-      </w:r>
-      <w:r>
-        <w:rPr>
-          <w:sz w:val="24"/>
-          <w:szCs w:val="24"/>
-        </w:rPr>
-        <w:t xml:space="preserve">. </w:t>
-      </w:r>
-      <w:r>
-        <w:rPr>
-          <w:sz w:val="24"/>
-          <w:szCs w:val="24"/>
-        </w:rPr>
-        <w:t>为不同制作工艺的产品建立晶体管测试程序通用代码库</w:t>
-      </w:r>
-      <w:r>
-        <w:rPr>
-          <w:sz w:val="24"/>
-          <w:szCs w:val="24"/>
-        </w:rPr>
-        <w:t>.</w:t>
-      </w:r>
       <w:r>
         <w:rPr>
           <w:sz w:val="24"/>
@@ -756,13 +842,12 @@
     <w:p>
       <w:pPr>
         <w:pStyle w:val="Normal"/>
-        <w:spacing w:lineRule="auto" w:line="240"/>
-        <w:rPr>
-          <w:b/>
-          <w:b/>
-          <w:sz w:val="24"/>
-          <w:szCs w:val="24"/>
-        </w:rPr>
+        <w:widowControl/>
+        <w:bidi w:val="0"/>
+        <w:spacing w:lineRule="auto" w:line="240" w:before="0" w:after="160"/>
+        <w:ind w:left="-629" w:right="-540" w:hanging="0"/>
+        <w:jc w:val="left"/>
+        <w:rPr/>
       </w:pPr>
       <w:r>
         <w:rPr>
@@ -783,12 +868,12 @@
     </w:p>
     <w:p>
       <w:pPr>
-        <w:pStyle w:val="ListParagraph"/>
-        <w:numPr>
-          <w:ilvl w:val="0"/>
-          <w:numId w:val="2"/>
-        </w:numPr>
-        <w:spacing w:lineRule="auto" w:line="240"/>
+        <w:pStyle w:val="Normal"/>
+        <w:widowControl/>
+        <w:bidi w:val="0"/>
+        <w:spacing w:lineRule="auto" w:line="240" w:before="0" w:after="160"/>
+        <w:ind w:left="-629" w:right="-540" w:hanging="0"/>
+        <w:jc w:val="left"/>
         <w:rPr/>
       </w:pPr>
       <w:r>
@@ -811,16 +896,44 @@
           <w:szCs w:val="24"/>
         </w:rPr>
         <w:t>环境下利用超级计算机从事第一性原理计算工作</w:t>
+      </w:r>
+      <w:r>
+        <w:rPr>
+          <w:sz w:val="24"/>
+          <w:szCs w:val="24"/>
+        </w:rPr>
+        <w:t xml:space="preserve">, </w:t>
+      </w:r>
+      <w:r>
+        <w:rPr>
+          <w:sz w:val="24"/>
+          <w:szCs w:val="24"/>
+        </w:rPr>
+        <w:t>主要从事量子蒙特卡罗计算研究</w:t>
+      </w:r>
+      <w:r>
+        <w:rPr>
+          <w:sz w:val="24"/>
+          <w:szCs w:val="24"/>
+        </w:rPr>
+        <w:t xml:space="preserve">, </w:t>
+      </w:r>
+      <w:r>
+        <w:rPr>
+          <w:sz w:val="24"/>
+          <w:szCs w:val="24"/>
+        </w:rPr>
+        <w:t>计算量子系统的基态能量</w:t>
       </w:r>
     </w:p>
     <w:p>
       <w:pPr>
-        <w:pStyle w:val="ListParagraph"/>
-        <w:numPr>
-          <w:ilvl w:val="0"/>
-          <w:numId w:val="2"/>
-        </w:numPr>
-        <w:spacing w:lineRule="auto" w:line="240"/>
+        <w:pStyle w:val="Normal"/>
+        <w:widowControl/>
+        <w:bidi w:val="0"/>
+        <w:spacing w:lineRule="auto" w:line="240" w:before="0" w:after="160"/>
+        <w:ind w:left="-629" w:right="-540" w:hanging="0"/>
+        <w:jc w:val="left"/>
         <w:rPr/>
       </w:pPr>
       <w:r>
@@ -833,11 +946,12 @@
     </w:p>
     <w:p>
       <w:pPr>
-        <w:pStyle w:val="ListParagraph"/>
-        <w:numPr>
-          <w:ilvl w:val="0"/>
-          <w:numId w:val="2"/>
-        </w:numPr>
+        <w:pStyle w:val="Normal"/>
+        <w:widowControl/>
+        <w:bidi w:val="0"/>
+        <w:spacing w:lineRule="auto" w:line="240" w:before="0" w:after="160"/>
+        <w:ind w:left="-629" w:right="-540" w:hanging="0"/>
+        <w:jc w:val="left"/>
         <w:rPr/>
       </w:pPr>
       <w:r>
@@ -901,18 +1015,31 @@
           <w:sz w:val="24"/>
           <w:szCs w:val="24"/>
         </w:rPr>
-        <w:t>实现自旋轨道耦合的量子模特卡罗算法</w:t>
+        <w:t>实现自旋轨道耦合的量子模特卡</w:t>
+      </w:r>
+      <w:r>
+        <w:rPr>
+          <w:sz w:val="24"/>
+          <w:szCs w:val="24"/>
+        </w:rPr>
+        <w:t>罗</w:t>
+      </w:r>
+      <w:r>
+        <w:rPr>
+          <w:sz w:val="24"/>
+          <w:szCs w:val="24"/>
+        </w:rPr>
+        <w:t>算法</w:t>
       </w:r>
     </w:p>
     <w:p>
       <w:pPr>
-        <w:pStyle w:val="ListParagraph"/>
-        <w:numPr>
-          <w:ilvl w:val="0"/>
-          <w:numId w:val="2"/>
-        </w:numPr>
+        <w:pStyle w:val="Normal"/>
+        <w:widowControl/>
+        <w:bidi w:val="0"/>
         <w:spacing w:lineRule="auto" w:line="240" w:before="0" w:after="160"/>
-        <w:contextualSpacing/>
+        <w:ind w:left="-629" w:right="-540" w:hanging="0"/>
+        <w:jc w:val="left"/>
         <w:rPr/>
       </w:pPr>
       <w:r>
@@ -921,6 +1048,20 @@
           <w:szCs w:val="24"/>
         </w:rPr>
         <w:t>在领域内首先利用量子模特卡罗算法实现二维电子气体的自旋轨道耦合零方差计算</w:t>
+      </w:r>
+    </w:p>
+    <w:p>
+      <w:pPr>
+        <w:pStyle w:val="Normal"/>
+        <w:widowControl/>
+        <w:bidi w:val="0"/>
+        <w:spacing w:lineRule="auto" w:line="240" w:before="0" w:after="160"/>
+        <w:ind w:left="-629" w:right="-540" w:hanging="0"/>
+        <w:jc w:val="left"/>
+        <w:rPr/>
+      </w:pPr>
+      <w:r>
+        <w:rPr/>
       </w:r>
     </w:p>
     <w:sectPr>
@@ -934,352 +1075,6 @@
     </w:sectPr>
   </w:body>
 </w:document>
-</file>
-
-<file path=word/numbering.xml><?xml version="1.0" encoding="utf-8"?>
-<w:numbering xmlns:w="http://schemas.openxmlformats.org/wordprocessingml/2006/main" xmlns:o="urn:schemas-microsoft-com:office:office" xmlns:r="http://schemas.openxmlformats.org/officeDocument/2006/relationships" xmlns:v="urn:schemas-microsoft-com:vml">
-  <w:abstractNum w:abstractNumId="1">
-    <w:lvl w:ilvl="0">
-      <w:start w:val="1"/>
-      <w:numFmt w:val="bullet"/>
-      <w:lvlText w:val=""/>
-      <w:lvlJc w:val="left"/>
-      <w:pPr>
-        <w:ind w:left="720" w:hanging="360"/>
-      </w:pPr>
-      <w:rPr>
-        <w:rFonts w:ascii="Symbol" w:hAnsi="Symbol" w:cs="Symbol" w:hint="default"/>
-        <w:sz w:val="24"/>
-        <w:rFonts w:cs="Symbol"/>
-      </w:rPr>
-    </w:lvl>
-    <w:lvl w:ilvl="1">
-      <w:start w:val="1"/>
-      <w:numFmt w:val="bullet"/>
-      <w:lvlText w:val="o"/>
-      <w:lvlJc w:val="left"/>
-      <w:pPr>
-        <w:ind w:left="1440" w:hanging="360"/>
-      </w:pPr>
-      <w:rPr>
-        <w:rFonts w:ascii="Courier New" w:hAnsi="Courier New" w:cs="Courier New" w:hint="default"/>
-        <w:rFonts w:cs="Courier New"/>
-      </w:rPr>
-    </w:lvl>
-    <w:lvl w:ilvl="2">
-      <w:start w:val="1"/>
-      <w:numFmt w:val="bullet"/>
-      <w:lvlText w:val=""/>
-      <w:lvlJc w:val="left"/>
-      <w:pPr>
-        <w:ind w:left="2160" w:hanging="360"/>
-      </w:pPr>
-      <w:rPr>
-        <w:rFonts w:ascii="Wingdings" w:hAnsi="Wingdings" w:cs="Wingdings" w:hint="default"/>
-        <w:rFonts w:cs="Wingdings"/>
-      </w:rPr>
-    </w:lvl>
-    <w:lvl w:ilvl="3">
-      <w:start w:val="1"/>
-      <w:numFmt w:val="bullet"/>
-      <w:lvlText w:val=""/>
-      <w:lvlJc w:val="left"/>
-      <w:pPr>
-        <w:ind w:left="2880" w:hanging="360"/>
-      </w:pPr>
-      <w:rPr>
-        <w:rFonts w:ascii="Symbol" w:hAnsi="Symbol" w:cs="Symbol" w:hint="default"/>
-        <w:rFonts w:cs="Symbol"/>
-      </w:rPr>
-    </w:lvl>
-    <w:lvl w:ilvl="4">
-      <w:start w:val="1"/>
-      <w:numFmt w:val="bullet"/>
-      <w:lvlText w:val="o"/>
-      <w:lvlJc w:val="left"/>
-      <w:pPr>
-        <w:ind w:left="3600" w:hanging="360"/>
-      </w:pPr>
-      <w:rPr>
-        <w:rFonts w:ascii="Courier New" w:hAnsi="Courier New" w:cs="Courier New" w:hint="default"/>
-        <w:rFonts w:cs="Courier New"/>
-      </w:rPr>
-    </w:lvl>
-    <w:lvl w:ilvl="5">
-      <w:start w:val="1"/>
-      <w:numFmt w:val="bullet"/>
-      <w:lvlText w:val=""/>
-      <w:lvlJc w:val="left"/>
-      <w:pPr>
-        <w:ind w:left="4320" w:hanging="360"/>
-      </w:pPr>
-      <w:rPr>
-        <w:rFonts w:ascii="Wingdings" w:hAnsi="Wingdings" w:cs="Wingdings" w:hint="default"/>
-        <w:rFonts w:cs="Wingdings"/>
-      </w:rPr>
-    </w:lvl>
-    <w:lvl w:ilvl="6">
-      <w:start w:val="1"/>
-      <w:numFmt w:val="bullet"/>
-      <w:lvlText w:val=""/>
-      <w:lvlJc w:val="left"/>
-      <w:pPr>
-        <w:ind w:left="5040" w:hanging="360"/>
-      </w:pPr>
-      <w:rPr>
-        <w:rFonts w:ascii="Symbol" w:hAnsi="Symbol" w:cs="Symbol" w:hint="default"/>
-        <w:rFonts w:cs="Symbol"/>
-      </w:rPr>
-    </w:lvl>
-    <w:lvl w:ilvl="7">
-      <w:start w:val="1"/>
-      <w:numFmt w:val="bullet"/>
-      <w:lvlText w:val="o"/>
-      <w:lvlJc w:val="left"/>
-      <w:pPr>
-        <w:ind w:left="5760" w:hanging="360"/>
-      </w:pPr>
-      <w:rPr>
-        <w:rFonts w:ascii="Courier New" w:hAnsi="Courier New" w:cs="Courier New" w:hint="default"/>
-        <w:rFonts w:cs="Courier New"/>
-      </w:rPr>
-    </w:lvl>
-    <w:lvl w:ilvl="8">
-      <w:start w:val="1"/>
-      <w:numFmt w:val="bullet"/>
-      <w:lvlText w:val=""/>
-      <w:lvlJc w:val="left"/>
-      <w:pPr>
-        <w:ind w:left="6480" w:hanging="360"/>
-      </w:pPr>
-      <w:rPr>
-        <w:rFonts w:ascii="Wingdings" w:hAnsi="Wingdings" w:cs="Wingdings" w:hint="default"/>
-        <w:rFonts w:cs="Wingdings"/>
-      </w:rPr>
-    </w:lvl>
-  </w:abstractNum>
-  <w:abstractNum w:abstractNumId="2">
-    <w:lvl w:ilvl="0">
-      <w:start w:val="1"/>
-      <w:numFmt w:val="bullet"/>
-      <w:lvlText w:val=""/>
-      <w:lvlJc w:val="left"/>
-      <w:pPr>
-        <w:ind w:left="720" w:hanging="360"/>
-      </w:pPr>
-      <w:rPr>
-        <w:rFonts w:ascii="Symbol" w:hAnsi="Symbol" w:cs="Symbol" w:hint="default"/>
-        <w:sz w:val="24"/>
-        <w:rFonts w:cs="Symbol"/>
-      </w:rPr>
-    </w:lvl>
-    <w:lvl w:ilvl="1">
-      <w:start w:val="1"/>
-      <w:numFmt w:val="bullet"/>
-      <w:lvlText w:val="o"/>
-      <w:lvlJc w:val="left"/>
-      <w:pPr>
-        <w:ind w:left="1440" w:hanging="360"/>
-      </w:pPr>
-      <w:rPr>
-        <w:rFonts w:ascii="Courier New" w:hAnsi="Courier New" w:cs="Courier New" w:hint="default"/>
-        <w:rFonts w:cs="Courier New"/>
-      </w:rPr>
-    </w:lvl>
-    <w:lvl w:ilvl="2">
-      <w:start w:val="1"/>
-      <w:numFmt w:val="bullet"/>
-      <w:lvlText w:val=""/>
-      <w:lvlJc w:val="left"/>
-      <w:pPr>
-        <w:ind w:left="2160" w:hanging="360"/>
-      </w:pPr>
-      <w:rPr>
-        <w:rFonts w:ascii="Wingdings" w:hAnsi="Wingdings" w:cs="Wingdings" w:hint="default"/>
-        <w:rFonts w:cs="Wingdings"/>
-      </w:rPr>
-    </w:lvl>
-    <w:lvl w:ilvl="3">
-      <w:start w:val="1"/>
-      <w:numFmt w:val="bullet"/>
-      <w:lvlText w:val=""/>
-      <w:lvlJc w:val="left"/>
-      <w:pPr>
-        <w:ind w:left="2880" w:hanging="360"/>
-      </w:pPr>
-      <w:rPr>
-        <w:rFonts w:ascii="Symbol" w:hAnsi="Symbol" w:cs="Symbol" w:hint="default"/>
-        <w:rFonts w:cs="Symbol"/>
-      </w:rPr>
-    </w:lvl>
-    <w:lvl w:ilvl="4">
-      <w:start w:val="1"/>
-      <w:numFmt w:val="bullet"/>
-      <w:lvlText w:val="o"/>
-      <w:lvlJc w:val="left"/>
-      <w:pPr>
-        <w:ind w:left="3600" w:hanging="360"/>
-      </w:pPr>
-      <w:rPr>
-        <w:rFonts w:ascii="Courier New" w:hAnsi="Courier New" w:cs="Courier New" w:hint="default"/>
-        <w:rFonts w:cs="Courier New"/>
-      </w:rPr>
-    </w:lvl>
-    <w:lvl w:ilvl="5">
-      <w:start w:val="1"/>
-      <w:numFmt w:val="bullet"/>
-      <w:lvlText w:val=""/>
-      <w:lvlJc w:val="left"/>
-      <w:pPr>
-        <w:ind w:left="4320" w:hanging="360"/>
-      </w:pPr>
-      <w:rPr>
-        <w:rFonts w:ascii="Wingdings" w:hAnsi="Wingdings" w:cs="Wingdings" w:hint="default"/>
-        <w:rFonts w:cs="Wingdings"/>
-      </w:rPr>
-    </w:lvl>
-    <w:lvl w:ilvl="6">
-      <w:start w:val="1"/>
-      <w:numFmt w:val="bullet"/>
-      <w:lvlText w:val=""/>
-      <w:lvlJc w:val="left"/>
-      <w:pPr>
-        <w:ind w:left="5040" w:hanging="360"/>
-      </w:pPr>
-      <w:rPr>
-        <w:rFonts w:ascii="Symbol" w:hAnsi="Symbol" w:cs="Symbol" w:hint="default"/>
-        <w:rFonts w:cs="Symbol"/>
-      </w:rPr>
-    </w:lvl>
-    <w:lvl w:ilvl="7">
-      <w:start w:val="1"/>
-      <w:numFmt w:val="bullet"/>
-      <w:lvlText w:val="o"/>
-      <w:lvlJc w:val="left"/>
-      <w:pPr>
-        <w:ind w:left="5760" w:hanging="360"/>
-      </w:pPr>
-      <w:rPr>
-        <w:rFonts w:ascii="Courier New" w:hAnsi="Courier New" w:cs="Courier New" w:hint="default"/>
-        <w:rFonts w:cs="Courier New"/>
-      </w:rPr>
-    </w:lvl>
-    <w:lvl w:ilvl="8">
-      <w:start w:val="1"/>
-      <w:numFmt w:val="bullet"/>
-      <w:lvlText w:val=""/>
-      <w:lvlJc w:val="left"/>
-      <w:pPr>
-        <w:ind w:left="6480" w:hanging="360"/>
-      </w:pPr>
-      <w:rPr>
-        <w:rFonts w:ascii="Wingdings" w:hAnsi="Wingdings" w:cs="Wingdings" w:hint="default"/>
-        <w:rFonts w:cs="Wingdings"/>
-      </w:rPr>
-    </w:lvl>
-  </w:abstractNum>
-  <w:abstractNum w:abstractNumId="3">
-    <w:lvl w:ilvl="0">
-      <w:start w:val="1"/>
-      <w:numFmt w:val="none"/>
-      <w:suff w:val="nothing"/>
-      <w:lvlText w:val=""/>
-      <w:lvlJc w:val="left"/>
-      <w:pPr>
-        <w:ind w:left="0" w:hanging="0"/>
-      </w:pPr>
-    </w:lvl>
-    <w:lvl w:ilvl="1">
-      <w:start w:val="1"/>
-      <w:numFmt w:val="none"/>
-      <w:suff w:val="nothing"/>
-      <w:lvlText w:val=""/>
-      <w:lvlJc w:val="left"/>
-      <w:pPr>
-        <w:ind w:left="0" w:hanging="0"/>
-      </w:pPr>
-    </w:lvl>
-    <w:lvl w:ilvl="2">
-      <w:start w:val="1"/>
-      <w:numFmt w:val="none"/>
-      <w:suff w:val="nothing"/>
-      <w:lvlText w:val=""/>
-      <w:lvlJc w:val="left"/>
-      <w:pPr>
-        <w:ind w:left="0" w:hanging="0"/>
-      </w:pPr>
-    </w:lvl>
-    <w:lvl w:ilvl="3">
-      <w:start w:val="1"/>
-      <w:numFmt w:val="none"/>
-      <w:suff w:val="nothing"/>
-      <w:lvlText w:val=""/>
-      <w:lvlJc w:val="left"/>
-      <w:pPr>
-        <w:ind w:left="0" w:hanging="0"/>
-      </w:pPr>
-    </w:lvl>
-    <w:lvl w:ilvl="4">
-      <w:start w:val="1"/>
-      <w:numFmt w:val="none"/>
-      <w:suff w:val="nothing"/>
-      <w:lvlText w:val=""/>
-      <w:lvlJc w:val="left"/>
-      <w:pPr>
-        <w:ind w:left="0" w:hanging="0"/>
-      </w:pPr>
-    </w:lvl>
-    <w:lvl w:ilvl="5">
-      <w:start w:val="1"/>
-      <w:numFmt w:val="none"/>
-      <w:suff w:val="nothing"/>
-      <w:lvlText w:val=""/>
-      <w:lvlJc w:val="left"/>
-      <w:pPr>
-        <w:ind w:left="0" w:hanging="0"/>
-      </w:pPr>
-    </w:lvl>
-    <w:lvl w:ilvl="6">
-      <w:start w:val="1"/>
-      <w:numFmt w:val="none"/>
-      <w:suff w:val="nothing"/>
-      <w:lvlText w:val=""/>
-      <w:lvlJc w:val="left"/>
-      <w:pPr>
-        <w:ind w:left="0" w:hanging="0"/>
-      </w:pPr>
-    </w:lvl>
-    <w:lvl w:ilvl="7">
-      <w:start w:val="1"/>
-      <w:numFmt w:val="none"/>
-      <w:suff w:val="nothing"/>
-      <w:lvlText w:val=""/>
-      <w:lvlJc w:val="left"/>
-      <w:pPr>
-        <w:ind w:left="0" w:hanging="0"/>
-      </w:pPr>
-    </w:lvl>
-    <w:lvl w:ilvl="8">
-      <w:start w:val="1"/>
-      <w:numFmt w:val="none"/>
-      <w:suff w:val="nothing"/>
-      <w:lvlText w:val=""/>
-      <w:lvlJc w:val="left"/>
-      <w:pPr>
-        <w:ind w:left="0" w:hanging="0"/>
-      </w:pPr>
-    </w:lvl>
-  </w:abstractNum>
-  <w:num w:numId="1">
-    <w:abstractNumId w:val="1"/>
-  </w:num>
-  <w:num w:numId="2">
-    <w:abstractNumId w:val="2"/>
-  </w:num>
-  <w:num w:numId="3">
-    <w:abstractNumId w:val="3"/>
-  </w:num>
-</w:numbering>
 </file>
 
 <file path=word/styles.xml><?xml version="1.0" encoding="utf-8"?>
@@ -2327,6 +2122,275 @@
       <w:u w:val="none"/>
     </w:rPr>
   </w:style>
+  <w:style w:type="character" w:styleId="ListLabel79">
+    <w:name w:val="ListLabel 79"/>
+    <w:qFormat/>
+    <w:rPr>
+      <w:rFonts w:cs="Symbol"/>
+      <w:sz w:val="24"/>
+    </w:rPr>
+  </w:style>
+  <w:style w:type="character" w:styleId="ListLabel80">
+    <w:name w:val="ListLabel 80"/>
+    <w:qFormat/>
+    <w:rPr>
+      <w:rFonts w:cs="Courier New"/>
+    </w:rPr>
+  </w:style>
+  <w:style w:type="character" w:styleId="ListLabel81">
+    <w:name w:val="ListLabel 81"/>
+    <w:qFormat/>
+    <w:rPr>
+      <w:rFonts w:cs="Wingdings"/>
+    </w:rPr>
+  </w:style>
+  <w:style w:type="character" w:styleId="ListLabel82">
+    <w:name w:val="ListLabel 82"/>
+    <w:qFormat/>
+    <w:rPr>
+      <w:rFonts w:cs="Symbol"/>
+    </w:rPr>
+  </w:style>
+  <w:style w:type="character" w:styleId="ListLabel83">
+    <w:name w:val="ListLabel 83"/>
+    <w:qFormat/>
+    <w:rPr>
+      <w:rFonts w:cs="Courier New"/>
+    </w:rPr>
+  </w:style>
+  <w:style w:type="character" w:styleId="ListLabel84">
+    <w:name w:val="ListLabel 84"/>
+    <w:qFormat/>
+    <w:rPr>
+      <w:rFonts w:cs="Wingdings"/>
+    </w:rPr>
+  </w:style>
+  <w:style w:type="character" w:styleId="ListLabel85">
+    <w:name w:val="ListLabel 85"/>
+    <w:qFormat/>
+    <w:rPr>
+      <w:rFonts w:cs="Symbol"/>
+    </w:rPr>
+  </w:style>
+  <w:style w:type="character" w:styleId="ListLabel86">
+    <w:name w:val="ListLabel 86"/>
+    <w:qFormat/>
+    <w:rPr>
+      <w:rFonts w:cs="Courier New"/>
+    </w:rPr>
+  </w:style>
+  <w:style w:type="character" w:styleId="ListLabel87">
+    <w:name w:val="ListLabel 87"/>
+    <w:qFormat/>
+    <w:rPr>
+      <w:rFonts w:cs="Wingdings"/>
+    </w:rPr>
+  </w:style>
+  <w:style w:type="character" w:styleId="ListLabel88">
+    <w:name w:val="ListLabel 88"/>
+    <w:qFormat/>
+    <w:rPr>
+      <w:rFonts w:cs="Symbol"/>
+      <w:sz w:val="24"/>
+    </w:rPr>
+  </w:style>
+  <w:style w:type="character" w:styleId="ListLabel89">
+    <w:name w:val="ListLabel 89"/>
+    <w:qFormat/>
+    <w:rPr>
+      <w:rFonts w:cs="Courier New"/>
+    </w:rPr>
+  </w:style>
+  <w:style w:type="character" w:styleId="ListLabel90">
+    <w:name w:val="ListLabel 90"/>
+    <w:qFormat/>
+    <w:rPr>
+      <w:rFonts w:cs="Wingdings"/>
+    </w:rPr>
+  </w:style>
+  <w:style w:type="character" w:styleId="ListLabel91">
+    <w:name w:val="ListLabel 91"/>
+    <w:qFormat/>
+    <w:rPr>
+      <w:rFonts w:cs="Symbol"/>
+    </w:rPr>
+  </w:style>
+  <w:style w:type="character" w:styleId="ListLabel92">
+    <w:name w:val="ListLabel 92"/>
+    <w:qFormat/>
+    <w:rPr>
+      <w:rFonts w:cs="Courier New"/>
+    </w:rPr>
+  </w:style>
+  <w:style w:type="character" w:styleId="ListLabel93">
+    <w:name w:val="ListLabel 93"/>
+    <w:qFormat/>
+    <w:rPr>
+      <w:rFonts w:cs="Wingdings"/>
+    </w:rPr>
+  </w:style>
+  <w:style w:type="character" w:styleId="ListLabel94">
+    <w:name w:val="ListLabel 94"/>
+    <w:qFormat/>
+    <w:rPr>
+      <w:rFonts w:cs="Symbol"/>
+    </w:rPr>
+  </w:style>
+  <w:style w:type="character" w:styleId="ListLabel95">
+    <w:name w:val="ListLabel 95"/>
+    <w:qFormat/>
+    <w:rPr>
+      <w:rFonts w:cs="Courier New"/>
+    </w:rPr>
+  </w:style>
+  <w:style w:type="character" w:styleId="ListLabel96">
+    <w:name w:val="ListLabel 96"/>
+    <w:qFormat/>
+    <w:rPr>
+      <w:rFonts w:cs="Wingdings"/>
+    </w:rPr>
+  </w:style>
+  <w:style w:type="character" w:styleId="ListLabel97">
+    <w:name w:val="ListLabel 97"/>
+    <w:qFormat/>
+    <w:rPr/>
+  </w:style>
+  <w:style w:type="character" w:styleId="ListLabel98">
+    <w:name w:val="ListLabel 98"/>
+    <w:qFormat/>
+    <w:rPr>
+      <w:b/>
+      <w:sz w:val="28"/>
+      <w:szCs w:val="28"/>
+    </w:rPr>
+  </w:style>
+  <w:style w:type="character" w:styleId="ListLabel99">
+    <w:name w:val="ListLabel 99"/>
+    <w:qFormat/>
+    <w:rPr>
+      <w:rFonts w:ascii="Arial" w:hAnsi="Arial" w:cs="Arial"/>
+      <w:b/>
+      <w:bCs/>
+      <w:color w:val="auto"/>
+      <w:sz w:val="24"/>
+      <w:szCs w:val="24"/>
+      <w:highlight w:val="white"/>
+      <w:u w:val="none"/>
+    </w:rPr>
+  </w:style>
+  <w:style w:type="character" w:styleId="ListLabel100">
+    <w:name w:val="ListLabel 100"/>
+    <w:qFormat/>
+    <w:rPr>
+      <w:rFonts w:ascii="Arial" w:hAnsi="Arial" w:cs="Arial"/>
+      <w:bCs/>
+      <w:color w:val="auto"/>
+      <w:sz w:val="24"/>
+      <w:szCs w:val="24"/>
+      <w:highlight w:val="white"/>
+      <w:u w:val="none"/>
+    </w:rPr>
+  </w:style>
+  <w:style w:type="character" w:styleId="ListLabel101">
+    <w:name w:val="ListLabel 101"/>
+    <w:qFormat/>
+    <w:rPr>
+      <w:b/>
+      <w:sz w:val="22"/>
+      <w:szCs w:val="22"/>
+    </w:rPr>
+  </w:style>
+  <w:style w:type="character" w:styleId="ListLabel102">
+    <w:name w:val="ListLabel 102"/>
+    <w:qFormat/>
+    <w:rPr/>
+  </w:style>
+  <w:style w:type="character" w:styleId="ListLabel103">
+    <w:name w:val="ListLabel 103"/>
+    <w:qFormat/>
+    <w:rPr>
+      <w:b/>
+      <w:sz w:val="28"/>
+      <w:szCs w:val="28"/>
+    </w:rPr>
+  </w:style>
+  <w:style w:type="character" w:styleId="ListLabel104">
+    <w:name w:val="ListLabel 104"/>
+    <w:qFormat/>
+    <w:rPr>
+      <w:rFonts w:ascii="Arial" w:hAnsi="Arial" w:cs="Arial"/>
+      <w:b/>
+      <w:bCs/>
+      <w:color w:val="auto"/>
+      <w:sz w:val="24"/>
+      <w:szCs w:val="24"/>
+      <w:highlight w:val="white"/>
+      <w:u w:val="none"/>
+    </w:rPr>
+  </w:style>
+  <w:style w:type="character" w:styleId="ListLabel105">
+    <w:name w:val="ListLabel 105"/>
+    <w:qFormat/>
+    <w:rPr>
+      <w:rFonts w:ascii="Arial" w:hAnsi="Arial" w:cs="Arial"/>
+      <w:bCs/>
+      <w:color w:val="auto"/>
+      <w:sz w:val="24"/>
+      <w:szCs w:val="24"/>
+      <w:highlight w:val="white"/>
+      <w:u w:val="none"/>
+    </w:rPr>
+  </w:style>
+  <w:style w:type="character" w:styleId="ListLabel106">
+    <w:name w:val="ListLabel 106"/>
+    <w:qFormat/>
+    <w:rPr>
+      <w:b/>
+      <w:sz w:val="22"/>
+      <w:szCs w:val="22"/>
+    </w:rPr>
+  </w:style>
+  <w:style w:type="character" w:styleId="ListLabel107">
+    <w:name w:val="ListLabel 107"/>
+    <w:qFormat/>
+    <w:rPr/>
+  </w:style>
+  <w:style w:type="character" w:styleId="ListLabel108">
+    <w:name w:val="ListLabel 108"/>
+    <w:qFormat/>
+    <w:rPr>
+      <w:b/>
+      <w:sz w:val="28"/>
+      <w:szCs w:val="28"/>
+    </w:rPr>
+  </w:style>
+  <w:style w:type="character" w:styleId="ListLabel109">
+    <w:name w:val="ListLabel 109"/>
+    <w:qFormat/>
+    <w:rPr>
+      <w:rFonts w:ascii="Arial" w:hAnsi="Arial" w:cs="Arial"/>
+      <w:b/>
+      <w:bCs/>
+      <w:color w:val="auto"/>
+      <w:sz w:val="24"/>
+      <w:szCs w:val="24"/>
+      <w:highlight w:val="white"/>
+      <w:u w:val="none"/>
+    </w:rPr>
+  </w:style>
+  <w:style w:type="character" w:styleId="ListLabel110">
+    <w:name w:val="ListLabel 110"/>
+    <w:qFormat/>
+    <w:rPr>
+      <w:rFonts w:ascii="Arial" w:hAnsi="Arial" w:cs="Arial"/>
+      <w:bCs/>
+      <w:color w:val="auto"/>
+      <w:sz w:val="24"/>
+      <w:szCs w:val="24"/>
+      <w:highlight w:val="white"/>
+      <w:u w:val="none"/>
+    </w:rPr>
+  </w:style>
   <w:style w:type="paragraph" w:styleId="Heading">
     <w:name w:val="Heading"/>
     <w:basedOn w:val="Normal"/>

</xml_diff>